<commit_message>
refresh and can be used directly
</commit_message>
<xml_diff>
--- a/使用说明.docx
+++ b/使用说明.docx
@@ -46,6 +46,94 @@
           <w:shd w:val="clear" w:color="auto" w:fill="FAFAFA"/>
         </w:rPr>
         <w:t>https://arxiv.org/pdf/1804.07723.pdf</w:t>
+      </w:r>
+    </w:p>
+    <w:p>
+      <w:pPr>
+        <w:widowControl/>
+        <w:jc w:val="left"/>
+      </w:pPr>
+      <w:r>
+        <w:rPr>
+          <w:rFonts w:hint="eastAsia"/>
+        </w:rPr>
+        <w:t>论文介绍</w:t>
+      </w:r>
+    </w:p>
+    <w:p>
+      <w:pPr>
+        <w:widowControl/>
+        <w:jc w:val="left"/>
+        <w:rPr>
+          <w:rFonts w:ascii="微软雅黑" w:eastAsia="微软雅黑" w:hAnsi="微软雅黑"/>
+          <w:color w:val="1A1A1A"/>
+          <w:szCs w:val="21"/>
+          <w:shd w:val="clear" w:color="auto" w:fill="FFFFFF"/>
+        </w:rPr>
+      </w:pPr>
+      <w:r>
+        <w:rPr>
+          <w:rFonts w:ascii="微软雅黑" w:eastAsia="微软雅黑" w:hAnsi="微软雅黑" w:hint="eastAsia"/>
+          <w:color w:val="1A1A1A"/>
+          <w:szCs w:val="21"/>
+          <w:shd w:val="clear" w:color="auto" w:fill="FFFFFF"/>
+        </w:rPr>
+        <w:t>使用部分卷积的方法，其中卷积被掩蔽，并且仅基于有效像素进行重新归一化等处理。</w:t>
+      </w:r>
+    </w:p>
+    <w:p>
+      <w:pPr>
+        <w:pStyle w:val="a3"/>
+        <w:shd w:val="clear" w:color="auto" w:fill="FFFFFF"/>
+        <w:spacing w:before="0" w:beforeAutospacing="0" w:after="0" w:afterAutospacing="0"/>
+        <w:rPr>
+          <w:rFonts w:ascii="Arial" w:hAnsi="Arial" w:cs="Arial"/>
+          <w:color w:val="191919"/>
+          <w:sz w:val="27"/>
+          <w:szCs w:val="27"/>
+        </w:rPr>
+      </w:pPr>
+      <w:r>
+        <w:rPr>
+          <w:rFonts w:ascii="Arial" w:hAnsi="Arial" w:cs="Arial"/>
+          <w:color w:val="191919"/>
+          <w:sz w:val="27"/>
+          <w:szCs w:val="27"/>
+          <w:bdr w:val="none" w:sz="0" w:space="0" w:color="auto" w:frame="1"/>
+        </w:rPr>
+        <w:t>在训练阶段，将空白或缺失的部分引入上述数据集的完整训练图像中，以使网络能够学习重建缺失的像素。</w:t>
+      </w:r>
+    </w:p>
+    <w:p>
+      <w:pPr>
+        <w:pStyle w:val="a3"/>
+        <w:shd w:val="clear" w:color="auto" w:fill="FFFFFF"/>
+        <w:spacing w:before="0" w:beforeAutospacing="0" w:after="0" w:afterAutospacing="0"/>
+        <w:rPr>
+          <w:rFonts w:ascii="Arial" w:hAnsi="Arial" w:cs="Arial"/>
+          <w:color w:val="191919"/>
+          <w:sz w:val="27"/>
+          <w:szCs w:val="27"/>
+        </w:rPr>
+      </w:pPr>
+      <w:r>
+        <w:rPr>
+          <w:rFonts w:ascii="Arial" w:hAnsi="Arial" w:cs="Arial"/>
+          <w:color w:val="191919"/>
+          <w:sz w:val="27"/>
+          <w:szCs w:val="27"/>
+          <w:bdr w:val="none" w:sz="0" w:space="0" w:color="auto" w:frame="1"/>
+        </w:rPr>
+        <w:t>在测试阶段，另一批没有在训练期间使用的空白或缺失部分被引入数据集里的测试图像，以对重建的图像的精度进行无偏验证。</w:t>
+      </w:r>
+    </w:p>
+    <w:p>
+      <w:pPr>
+        <w:widowControl/>
+        <w:jc w:val="left"/>
+      </w:pPr>
+      <w:r>
+        <w:br w:type="page"/>
       </w:r>
     </w:p>
     <w:p/>
@@ -378,22 +466,9 @@
           <w:szCs w:val="20"/>
           <w:bdr w:val="none" w:sz="0" w:space="0" w:color="auto" w:frame="1"/>
         </w:rPr>
-        <w:t>python train.</w:t>
-      </w:r>
-      <w:proofErr w:type="gramStart"/>
-      <w:r>
-        <w:rPr>
-          <w:rFonts w:ascii="Consolas" w:eastAsia="宋体" w:hAnsi="Consolas" w:cs="宋体"/>
-          <w:color w:val="24292E"/>
-          <w:kern w:val="0"/>
-          <w:sz w:val="20"/>
-          <w:szCs w:val="20"/>
-          <w:bdr w:val="none" w:sz="0" w:space="0" w:color="auto" w:frame="1"/>
-        </w:rPr>
-        <w:t>py  --</w:t>
-      </w:r>
-      <w:proofErr w:type="spellStart"/>
-      <w:proofErr w:type="gramEnd"/>
+        <w:t>python train.py  --</w:t>
+      </w:r>
+      <w:proofErr w:type="spellStart"/>
       <w:r>
         <w:rPr>
           <w:rFonts w:ascii="Consolas" w:eastAsia="宋体" w:hAnsi="Consolas" w:cs="宋体"/>
@@ -785,11 +860,7 @@
       </w:r>
       <w:proofErr w:type="spellEnd"/>
       <w:r>
-        <w:t xml:space="preserve"> </w:t>
-      </w:r>
-      <w:proofErr w:type="gramStart"/>
-      <w:r>
-        <w:t>snapshots\</w:t>
+        <w:t xml:space="preserve"> snapshots\</w:t>
       </w:r>
       <w:proofErr w:type="spellStart"/>
       <w:r>
@@ -817,7 +888,6 @@
         <w:t>.pth  --</w:t>
       </w:r>
       <w:proofErr w:type="spellStart"/>
-      <w:proofErr w:type="gramEnd"/>
       <w:r>
         <w:t>image_root</w:t>
       </w:r>
@@ -834,27 +904,21 @@
         <w:t xml:space="preserve"> masks\</w:t>
       </w:r>
     </w:p>
-    <w:p>
-      <w:pPr>
+    <w:p/>
+    <w:p>
+      <w:r>
         <w:rPr>
           <w:rFonts w:hint="eastAsia"/>
         </w:rPr>
-      </w:pPr>
-    </w:p>
+        <w:t>适用于</w:t>
+      </w:r>
+    </w:p>
+    <w:p/>
     <w:p>
       <w:r>
         <w:rPr>
           <w:rFonts w:hint="eastAsia"/>
         </w:rPr>
-        <w:t>适用于</w:t>
-      </w:r>
-    </w:p>
-    <w:p/>
-    <w:p>
-      <w:r>
-        <w:rPr>
-          <w:rFonts w:hint="eastAsia"/>
-        </w:rPr>
         <w:t>保存的测试图片依次为</w:t>
       </w:r>
     </w:p>
@@ -921,11 +985,6 @@
       </w:r>
     </w:p>
     <w:p>
-      <w:pPr>
-        <w:rPr>
-          <w:rFonts w:hint="eastAsia"/>
-        </w:rPr>
-      </w:pPr>
       <w:proofErr w:type="spellStart"/>
       <w:r>
         <w:t>ground_truths</w:t>
@@ -1444,6 +1503,25 @@
       <w:szCs w:val="24"/>
     </w:rPr>
   </w:style>
+  <w:style w:type="paragraph" w:styleId="a3">
+    <w:name w:val="Normal (Web)"/>
+    <w:basedOn w:val="a"/>
+    <w:uiPriority w:val="99"/>
+    <w:semiHidden/>
+    <w:unhideWhenUsed/>
+    <w:rsid w:val="00194F81"/>
+    <w:pPr>
+      <w:widowControl/>
+      <w:spacing w:before="100" w:beforeAutospacing="1" w:after="100" w:afterAutospacing="1"/>
+      <w:jc w:val="left"/>
+    </w:pPr>
+    <w:rPr>
+      <w:rFonts w:ascii="宋体" w:eastAsia="宋体" w:hAnsi="宋体" w:cs="宋体"/>
+      <w:kern w:val="0"/>
+      <w:sz w:val="24"/>
+      <w:szCs w:val="24"/>
+    </w:rPr>
+  </w:style>
 </w:styles>
 </file>
 

</xml_diff>